<commit_message>
update and create new readnotes
</commit_message>
<xml_diff>
--- a/实习准备/深度探索C++对象模型-读书笔记.docx
+++ b/实习准备/深度探索C++对象模型-读书笔记.docx
@@ -1,6 +1,6 @@
 
 <file path=word/document.xml><?xml version="1.0" encoding="utf-8"?>
-<w:document xmlns:wpc="http://schemas.microsoft.com/office/word/2010/wordprocessingCanvas" xmlns:mc="http://schemas.openxmlformats.org/markup-compatibility/2006" xmlns:o="urn:schemas-microsoft-com:office:office" xmlns:r="http://schemas.openxmlformats.org/officeDocument/2006/relationships" xmlns:m="http://schemas.openxmlformats.org/officeDocument/2006/math" xmlns:v="urn:schemas-microsoft-com:vml" xmlns:wp14="http://schemas.microsoft.com/office/word/2010/wordprocessingDrawing" xmlns:wp="http://schemas.openxmlformats.org/drawingml/2006/wordprocessingDrawing" xmlns:w10="urn:schemas-microsoft-com:office:word" xmlns:w="http://schemas.openxmlformats.org/wordprocessingml/2006/main" xmlns:w14="http://schemas.microsoft.com/office/word/2010/wordml" xmlns:w15="http://schemas.microsoft.com/office/word/2012/wordml" xmlns:wpg="http://schemas.microsoft.com/office/word/2010/wordprocessingGroup" xmlns:wpi="http://schemas.microsoft.com/office/word/2010/wordprocessingInk" xmlns:wne="http://schemas.microsoft.com/office/word/2006/wordml" xmlns:wps="http://schemas.microsoft.com/office/word/2010/wordprocessingShape" mc:Ignorable="w14 w15 wp14">
+<w:document xmlns:wpc="http://schemas.microsoft.com/office/word/2010/wordprocessingCanvas" xmlns:cx="http://schemas.microsoft.com/office/drawing/2014/chartex" xmlns:cx1="http://schemas.microsoft.com/office/drawing/2015/9/8/chartex" xmlns:cx2="http://schemas.microsoft.com/office/drawing/2015/10/21/chartex" xmlns:cx3="http://schemas.microsoft.com/office/drawing/2016/5/9/chartex" xmlns:cx4="http://schemas.microsoft.com/office/drawing/2016/5/10/chartex" xmlns:cx5="http://schemas.microsoft.com/office/drawing/2016/5/11/chartex" xmlns:cx6="http://schemas.microsoft.com/office/drawing/2016/5/12/chartex" xmlns:cx7="http://schemas.microsoft.com/office/drawing/2016/5/13/chartex" xmlns:cx8="http://schemas.microsoft.com/office/drawing/2016/5/14/chartex" xmlns:mc="http://schemas.openxmlformats.org/markup-compatibility/2006" xmlns:aink="http://schemas.microsoft.com/office/drawing/2016/ink" xmlns:am3d="http://schemas.microsoft.com/office/drawing/2017/model3d" xmlns:o="urn:schemas-microsoft-com:office:office" xmlns:r="http://schemas.openxmlformats.org/officeDocument/2006/relationships" xmlns:m="http://schemas.openxmlformats.org/officeDocument/2006/math" xmlns:v="urn:schemas-microsoft-com:vml" xmlns:wp14="http://schemas.microsoft.com/office/word/2010/wordprocessingDrawing" xmlns:wp="http://schemas.openxmlformats.org/drawingml/2006/wordprocessingDrawing" xmlns:w10="urn:schemas-microsoft-com:office:word" xmlns:w="http://schemas.openxmlformats.org/wordprocessingml/2006/main" xmlns:w14="http://schemas.microsoft.com/office/word/2010/wordml" xmlns:w15="http://schemas.microsoft.com/office/word/2012/wordml" xmlns:w16cid="http://schemas.microsoft.com/office/word/2016/wordml/cid" xmlns:w16se="http://schemas.microsoft.com/office/word/2015/wordml/symex" xmlns:wpg="http://schemas.microsoft.com/office/word/2010/wordprocessingGroup" xmlns:wpi="http://schemas.microsoft.com/office/word/2010/wordprocessingInk" xmlns:wne="http://schemas.microsoft.com/office/word/2006/wordml" xmlns:wps="http://schemas.microsoft.com/office/word/2010/wordprocessingShape" mc:Ignorable="w14 w15 w16se w16cid wp14">
   <w:body>
     <w:p>
       <w:r>
@@ -9,7 +9,15 @@
     </w:p>
     <w:p>
       <w:r>
-        <w:t>面向对象语言编译器提供了很多服务，如构造函数，析构函数，虚函数，继承，多态</w:t>
+        <w:t>面向对象语言编译器提供了很多服务，如构造函数，</w:t>
+      </w:r>
+      <w:proofErr w:type="gramStart"/>
+      <w:r>
+        <w:t>析构函数</w:t>
+      </w:r>
+      <w:proofErr w:type="gramEnd"/>
+      <w:r>
+        <w:t>，虚函数，继承，多态</w:t>
       </w:r>
       <w:r>
         <w:rPr>
@@ -133,7 +141,15 @@
         <w:t>静态数据成员，静态成员函数和</w:t>
       </w:r>
       <w:r>
-        <w:t>非静态成员函数不在每一个对象内部，只在外部存在一份。虚函数分两步，第一步每一个类</w:t>
+        <w:t>非静态成员函数</w:t>
+      </w:r>
+      <w:proofErr w:type="gramStart"/>
+      <w:r>
+        <w:t>不在每</w:t>
+      </w:r>
+      <w:proofErr w:type="gramEnd"/>
+      <w:r>
+        <w:t>一个对象内部，只在外部存在一份。虚函数分两步，第一步每一个类</w:t>
       </w:r>
       <w:r>
         <w:t>的每一个</w:t>
@@ -153,18 +169,22 @@
       <w:r>
         <w:t>放在一张表格中，虚表（</w:t>
       </w:r>
+      <w:proofErr w:type="spellStart"/>
       <w:r>
         <w:t>vtbl</w:t>
       </w:r>
+      <w:proofErr w:type="spellEnd"/>
       <w:r>
         <w:t>），第二步每一个类的对象安插一个指针，指向相关的虚表，</w:t>
       </w:r>
       <w:r>
         <w:t>虚指针（</w:t>
       </w:r>
+      <w:proofErr w:type="spellStart"/>
       <w:r>
         <w:t>vptr</w:t>
       </w:r>
+      <w:proofErr w:type="spellEnd"/>
       <w:r>
         <w:t>）</w:t>
       </w:r>
@@ -174,54 +194,63 @@
         </w:rPr>
         <w:t>，这时每个类的对象的模型中存着它的非静态数据成员和一个</w:t>
       </w:r>
+      <w:proofErr w:type="spellStart"/>
       <w:r>
         <w:rPr>
           <w:rFonts w:hint="eastAsia"/>
         </w:rPr>
         <w:t>vptr</w:t>
       </w:r>
+      <w:proofErr w:type="spellEnd"/>
       <w:r>
         <w:rPr>
           <w:rFonts w:hint="eastAsia"/>
         </w:rPr>
         <w:t>，</w:t>
       </w:r>
+      <w:proofErr w:type="spellStart"/>
       <w:r>
         <w:rPr>
           <w:rFonts w:hint="eastAsia"/>
         </w:rPr>
         <w:t>vptr</w:t>
       </w:r>
+      <w:proofErr w:type="spellEnd"/>
       <w:r>
         <w:rPr>
           <w:rFonts w:hint="eastAsia"/>
         </w:rPr>
         <w:t>指向</w:t>
       </w:r>
+      <w:proofErr w:type="spellStart"/>
       <w:r>
         <w:rPr>
           <w:rFonts w:hint="eastAsia"/>
         </w:rPr>
         <w:t>vtbl</w:t>
       </w:r>
+      <w:proofErr w:type="spellEnd"/>
       <w:r>
         <w:rPr>
           <w:rFonts w:hint="eastAsia"/>
         </w:rPr>
         <w:t>，</w:t>
       </w:r>
+      <w:proofErr w:type="spellStart"/>
       <w:r>
         <w:rPr>
           <w:rFonts w:hint="eastAsia"/>
         </w:rPr>
         <w:t>vtbl</w:t>
       </w:r>
+      <w:proofErr w:type="spellEnd"/>
       <w:r>
         <w:rPr>
           <w:rFonts w:hint="eastAsia"/>
         </w:rPr>
         <w:t>中的第一个槽存储的是类的</w:t>
       </w:r>
+      <w:proofErr w:type="spellStart"/>
       <w:r>
         <w:rPr>
           <w:rFonts w:hint="eastAsia"/>
@@ -231,6 +260,7 @@
       <w:r>
         <w:t>info</w:t>
       </w:r>
+      <w:proofErr w:type="spellEnd"/>
     </w:p>
     <w:p>
       <w:r>
@@ -260,12 +290,14 @@
         </w:rPr>
         <w:t>、</w:t>
       </w:r>
+      <w:proofErr w:type="spellStart"/>
       <w:r>
         <w:rPr>
           <w:rFonts w:hint="eastAsia"/>
         </w:rPr>
         <w:t>bptr</w:t>
       </w:r>
+      <w:proofErr w:type="spellEnd"/>
       <w:r>
         <w:rPr>
           <w:rFonts w:hint="eastAsia"/>
@@ -314,12 +346,14 @@
         </w:rPr>
         <w:t>、在</w:t>
       </w:r>
+      <w:proofErr w:type="spellStart"/>
       <w:r>
         <w:rPr>
           <w:rFonts w:hint="eastAsia"/>
         </w:rPr>
         <w:t>vtbl</w:t>
       </w:r>
+      <w:proofErr w:type="spellEnd"/>
       <w:r>
         <w:rPr>
           <w:rFonts w:hint="eastAsia"/>
@@ -366,12 +400,21 @@
         </w:rPr>
         <w:t>支持多态：</w:t>
       </w:r>
-      <w:r>
-        <w:rPr>
-          <w:rFonts w:hint="eastAsia"/>
-        </w:rPr>
-        <w:t>基类指针结合虚函数实现多态；</w:t>
-      </w:r>
+      <w:proofErr w:type="gramStart"/>
+      <w:r>
+        <w:rPr>
+          <w:rFonts w:hint="eastAsia"/>
+        </w:rPr>
+        <w:t>基类指针</w:t>
+      </w:r>
+      <w:proofErr w:type="gramEnd"/>
+      <w:r>
+        <w:rPr>
+          <w:rFonts w:hint="eastAsia"/>
+        </w:rPr>
+        <w:t>结合虚函数实现多态；</w:t>
+      </w:r>
+      <w:proofErr w:type="spellStart"/>
       <w:r>
         <w:rPr>
           <w:rFonts w:hint="eastAsia"/>
@@ -381,11 +424,20 @@
       <w:r>
         <w:t>cast</w:t>
       </w:r>
-      <w:r>
-        <w:rPr>
-          <w:rFonts w:hint="eastAsia"/>
-        </w:rPr>
-        <w:t>实现基类指针转为派生类指针。</w:t>
+      <w:proofErr w:type="spellEnd"/>
+      <w:proofErr w:type="gramStart"/>
+      <w:r>
+        <w:rPr>
+          <w:rFonts w:hint="eastAsia"/>
+        </w:rPr>
+        <w:t>实现基类指针</w:t>
+      </w:r>
+      <w:proofErr w:type="gramEnd"/>
+      <w:r>
+        <w:rPr>
+          <w:rFonts w:hint="eastAsia"/>
+        </w:rPr>
+        <w:t>转为派生类指针。</w:t>
       </w:r>
     </w:p>
     <w:p>
@@ -469,9 +521,11 @@
       </w:r>
     </w:p>
     <w:p>
+      <w:proofErr w:type="spellStart"/>
       <w:r>
         <w:t>Cstruct</w:t>
       </w:r>
+      <w:proofErr w:type="spellEnd"/>
       <w:r>
         <w:t>的</w:t>
       </w:r>
@@ -508,7 +562,15 @@
     </w:p>
     <w:p>
       <w:r>
-        <w:t>加上多态：一个指针或者引用之所以支持多态，是因为它们不引发内存中任何</w:t>
+        <w:t>加上多态：一个指针或者引用之所以支持多态，是因为它们</w:t>
+      </w:r>
+      <w:proofErr w:type="gramStart"/>
+      <w:r>
+        <w:t>不</w:t>
+      </w:r>
+      <w:proofErr w:type="gramEnd"/>
+      <w:r>
+        <w:t>引发内存中任何</w:t>
       </w:r>
       <w:r>
         <w:t>“</w:t>
@@ -563,7 +625,21 @@
         <w:rPr>
           <w:rFonts w:hint="eastAsia"/>
         </w:rPr>
-        <w:t>，对于自己类其他成员并不初始化，自己写的默认构造函数初始化其他成员之后编译器或扩展这个函数并在其中添加被包含类对象调用默认构造函数。如果包含多个类的对象作为成员，那这个类的默认构造函数会按照声明的顺序依次调用它们类的默认构造函数，如果这类没写默认构造函数，就默认调用，如果写了，就按照写的调用，然后安插被包含对象的类的默认构造函数调用代码进用户自己的构造函数中。</w:t>
+        <w:t>，对于自己类其他成员并不初始化，自己写的默认构造函数初始化其他成员之后编译器或扩展这个函数并在其中添加被包含</w:t>
+      </w:r>
+      <w:proofErr w:type="gramStart"/>
+      <w:r>
+        <w:rPr>
+          <w:rFonts w:hint="eastAsia"/>
+        </w:rPr>
+        <w:t>类对象</w:t>
+      </w:r>
+      <w:proofErr w:type="gramEnd"/>
+      <w:r>
+        <w:rPr>
+          <w:rFonts w:hint="eastAsia"/>
+        </w:rPr>
+        <w:t>调用默认构造函数。如果包含多个类的对象作为成员，那这个类的默认构造函数会按照声明的顺序依次调用它们类的默认构造函数，如果这类没写默认构造函数，就默认调用，如果写了，就按照写的调用，然后安插被包含对象的类的默认构造函数调用代码进用户自己的构造函数中。</w:t>
       </w:r>
       <w:r>
         <w:rPr>
@@ -575,7 +651,21 @@
         <w:rPr>
           <w:rFonts w:hint="eastAsia"/>
         </w:rPr>
-        <w:t>、如果一个没有任何构造函数的类派生于一个带有默认构造函数的基类，那派生类的默认构造函数就被编译器认为是有必要的，会被构造出来，它将调用上一层基类的默认构造函数</w:t>
+        <w:t>、如果一个没有任何构造函数的类派生于一个带有默认构造函数的基类，那派生类的默认构造函数就被编译器认为是有必要的，会被构造出来，它将调用上</w:t>
+      </w:r>
+      <w:proofErr w:type="gramStart"/>
+      <w:r>
+        <w:rPr>
+          <w:rFonts w:hint="eastAsia"/>
+        </w:rPr>
+        <w:t>一层基类的</w:t>
+      </w:r>
+      <w:proofErr w:type="gramEnd"/>
+      <w:r>
+        <w:rPr>
+          <w:rFonts w:hint="eastAsia"/>
+        </w:rPr>
+        <w:t>默认构造函数</w:t>
       </w:r>
       <w:r>
         <w:rPr>
@@ -587,14 +677,30 @@
         <w:rPr>
           <w:rFonts w:hint="eastAsia"/>
         </w:rPr>
-        <w:t>、带有一个虚函数的类，这是为了正确的初始化每一个类对象的</w:t>
-      </w:r>
+        <w:t>、带有一个虚函数的类，这是为了正确的初始化每一个</w:t>
+      </w:r>
+      <w:proofErr w:type="gramStart"/>
+      <w:r>
+        <w:rPr>
+          <w:rFonts w:hint="eastAsia"/>
+        </w:rPr>
+        <w:t>类对象</w:t>
+      </w:r>
+      <w:proofErr w:type="gramEnd"/>
+      <w:r>
+        <w:rPr>
+          <w:rFonts w:hint="eastAsia"/>
+        </w:rPr>
+        <w:t>的</w:t>
+      </w:r>
+      <w:proofErr w:type="spellStart"/>
       <w:r>
         <w:rPr>
           <w:rFonts w:hint="eastAsia"/>
         </w:rPr>
         <w:t>vptr</w:t>
       </w:r>
+      <w:proofErr w:type="spellEnd"/>
       <w:r>
         <w:rPr>
           <w:rFonts w:hint="eastAsia"/>
@@ -611,7 +717,21 @@
         <w:rPr>
           <w:rFonts w:hint="eastAsia"/>
         </w:rPr>
-        <w:t>、派生自虚类或者虚类的子类。</w:t>
+        <w:t>、派生自</w:t>
+      </w:r>
+      <w:proofErr w:type="gramStart"/>
+      <w:r>
+        <w:rPr>
+          <w:rFonts w:hint="eastAsia"/>
+        </w:rPr>
+        <w:t>虚类或者虚类</w:t>
+      </w:r>
+      <w:proofErr w:type="gramEnd"/>
+      <w:r>
+        <w:rPr>
+          <w:rFonts w:hint="eastAsia"/>
+        </w:rPr>
+        <w:t>的子类。</w:t>
       </w:r>
     </w:p>
     <w:p>
@@ -643,8 +763,13 @@
         <w:t>2</w:t>
       </w:r>
       <w:r>
-        <w:t>、按值进行传参</w:t>
-      </w:r>
+        <w:t>、按值</w:t>
+      </w:r>
+      <w:proofErr w:type="gramStart"/>
+      <w:r>
+        <w:t>进行传参</w:t>
+      </w:r>
+      <w:proofErr w:type="gramEnd"/>
       <w:r>
         <w:t xml:space="preserve"> 3</w:t>
       </w:r>
@@ -655,7 +780,21 @@
         <w:rPr>
           <w:rFonts w:hint="eastAsia"/>
         </w:rPr>
-        <w:t>。当一个类对象以另一个同类实例作为初值，拷贝构造函数就会被调用。对于</w:t>
+        <w:t>。当一个</w:t>
+      </w:r>
+      <w:proofErr w:type="gramStart"/>
+      <w:r>
+        <w:rPr>
+          <w:rFonts w:hint="eastAsia"/>
+        </w:rPr>
+        <w:t>类对象</w:t>
+      </w:r>
+      <w:proofErr w:type="gramEnd"/>
+      <w:r>
+        <w:rPr>
+          <w:rFonts w:hint="eastAsia"/>
+        </w:rPr>
+        <w:t>以另一个同类实例作为初值，拷贝构造函数就会被调用。对于</w:t>
       </w:r>
       <w:r>
         <w:rPr>
@@ -702,7 +841,21 @@
         <w:rPr>
           <w:rFonts w:hint="eastAsia"/>
         </w:rPr>
-        <w:t>、类继承的基类存在拷贝构造函数，无论是显式声明的还是编译器合成的</w:t>
+        <w:t>、类继承</w:t>
+      </w:r>
+      <w:proofErr w:type="gramStart"/>
+      <w:r>
+        <w:rPr>
+          <w:rFonts w:hint="eastAsia"/>
+        </w:rPr>
+        <w:t>的基类存在</w:t>
+      </w:r>
+      <w:proofErr w:type="gramEnd"/>
+      <w:r>
+        <w:rPr>
+          <w:rFonts w:hint="eastAsia"/>
+        </w:rPr>
+        <w:t>拷贝构造函数，无论是显式声明的还是编译器合成的</w:t>
       </w:r>
       <w:r>
         <w:rPr>
@@ -722,12 +875,14 @@
         </w:rPr>
         <w:t>虚函，合成的拷贝构造函数会显示设定</w:t>
       </w:r>
+      <w:proofErr w:type="spellStart"/>
       <w:r>
         <w:rPr>
           <w:rFonts w:hint="eastAsia"/>
         </w:rPr>
         <w:t>vptr</w:t>
       </w:r>
+      <w:proofErr w:type="spellEnd"/>
       <w:r>
         <w:rPr>
           <w:rFonts w:hint="eastAsia"/>
@@ -768,7 +923,15 @@
     </w:p>
     <w:p>
       <w:r>
-        <w:t>如果按照位拷贝可以不出现问题，就不用显式的声明拷贝构造函数，这样效率更高</w:t>
+        <w:t>如果</w:t>
+      </w:r>
+      <w:proofErr w:type="gramStart"/>
+      <w:r>
+        <w:t>按照位</w:t>
+      </w:r>
+      <w:proofErr w:type="gramEnd"/>
+      <w:r>
+        <w:t>拷贝可以不出现问题，就不用显式的声明拷贝构造函数，这样效率更高</w:t>
       </w:r>
     </w:p>
     <w:p>
@@ -811,13 +974,23 @@
       </w:r>
     </w:p>
     <w:p>
-      <w:r>
-        <w:t>空类对象大小为一字节</w:t>
-      </w:r>
-    </w:p>
-    <w:p>
-      <w:r>
-        <w:t>空类虚继承空类为</w:t>
+      <w:proofErr w:type="gramStart"/>
+      <w:r>
+        <w:t>空类对象</w:t>
+      </w:r>
+      <w:proofErr w:type="gramEnd"/>
+      <w:r>
+        <w:t>大小为一字节</w:t>
+      </w:r>
+    </w:p>
+    <w:p>
+      <w:proofErr w:type="gramStart"/>
+      <w:r>
+        <w:t>空类虚继承空类</w:t>
+      </w:r>
+      <w:proofErr w:type="gramEnd"/>
+      <w:r>
+        <w:t>为</w:t>
       </w:r>
       <w:r>
         <w:rPr>
@@ -829,16 +1002,87 @@
         <w:rPr>
           <w:rFonts w:hint="eastAsia"/>
         </w:rPr>
-        <w:t>字节，子类对象包含一个指向基类对象的指针，而不包含基类类似的一字节</w:t>
-      </w:r>
-    </w:p>
-    <w:p>
-      <w:r>
-        <w:t>类对象大小为三部分：类本身成员，编译器自动加上的数据成员（一般为支持虚函数加入的</w:t>
-      </w:r>
+        <w:t>字节，子</w:t>
+      </w:r>
+      <w:proofErr w:type="gramStart"/>
+      <w:r>
+        <w:rPr>
+          <w:rFonts w:hint="eastAsia"/>
+        </w:rPr>
+        <w:t>类对象</w:t>
+      </w:r>
+      <w:proofErr w:type="gramEnd"/>
+      <w:r>
+        <w:rPr>
+          <w:rFonts w:hint="eastAsia"/>
+        </w:rPr>
+        <w:t>包含一个指向</w:t>
+      </w:r>
+      <w:proofErr w:type="gramStart"/>
+      <w:r>
+        <w:rPr>
+          <w:rFonts w:hint="eastAsia"/>
+        </w:rPr>
+        <w:t>基类对象</w:t>
+      </w:r>
+      <w:proofErr w:type="gramEnd"/>
+      <w:r>
+        <w:rPr>
+          <w:rFonts w:hint="eastAsia"/>
+        </w:rPr>
+        <w:t>的指针，而不包含</w:t>
+      </w:r>
+      <w:proofErr w:type="gramStart"/>
+      <w:r>
+        <w:rPr>
+          <w:rFonts w:hint="eastAsia"/>
+        </w:rPr>
+        <w:t>基类类似</w:t>
+      </w:r>
+      <w:proofErr w:type="gramEnd"/>
+      <w:r>
+        <w:rPr>
+          <w:rFonts w:hint="eastAsia"/>
+        </w:rPr>
+        <w:t>的</w:t>
+      </w:r>
+      <w:proofErr w:type="gramStart"/>
+      <w:r>
+        <w:rPr>
+          <w:rFonts w:hint="eastAsia"/>
+        </w:rPr>
+        <w:t>一</w:t>
+      </w:r>
+      <w:proofErr w:type="gramEnd"/>
+      <w:r>
+        <w:rPr>
+          <w:rFonts w:hint="eastAsia"/>
+        </w:rPr>
+        <w:t>字节</w:t>
+      </w:r>
+    </w:p>
+    <w:p>
+      <w:proofErr w:type="gramStart"/>
+      <w:r>
+        <w:t>类对象</w:t>
+      </w:r>
+      <w:proofErr w:type="gramEnd"/>
+      <w:r>
+        <w:t>大小为三部分：</w:t>
+      </w:r>
+      <w:proofErr w:type="gramStart"/>
+      <w:r>
+        <w:t>类本身</w:t>
+      </w:r>
+      <w:proofErr w:type="gramEnd"/>
+      <w:r>
+        <w:t>成员，编译器自动加上的数据成员（一般为支持虚函数加入的</w:t>
+      </w:r>
+      <w:proofErr w:type="spellStart"/>
       <w:r>
         <w:t>vptr</w:t>
       </w:r>
+      <w:proofErr w:type="spellEnd"/>
       <w:r>
         <w:t>），边界调整</w:t>
       </w:r>
@@ -847,11 +1091,21 @@
       <w:r>
         <w:t>现在的编译器一般把</w:t>
       </w:r>
+      <w:proofErr w:type="spellStart"/>
       <w:r>
         <w:t>vptr</w:t>
       </w:r>
-      <w:r>
-        <w:t>放在类对象的前端</w:t>
+      <w:proofErr w:type="spellEnd"/>
+      <w:r>
+        <w:t>放在</w:t>
+      </w:r>
+      <w:proofErr w:type="gramStart"/>
+      <w:r>
+        <w:t>类对象</w:t>
+      </w:r>
+      <w:proofErr w:type="gramEnd"/>
+      <w:r>
+        <w:t>的前端</w:t>
       </w:r>
     </w:p>
     <w:p>
@@ -859,20 +1113,32 @@
         <w:t>多重派生</w:t>
       </w:r>
       <w:r>
-        <w:t>，也是按照拼接的方式将不同基类的成员和</w:t>
-      </w:r>
+        <w:t>，也是按照拼接的方式将</w:t>
+      </w:r>
+      <w:proofErr w:type="gramStart"/>
+      <w:r>
+        <w:t>不同基类</w:t>
+      </w:r>
+      <w:proofErr w:type="gramEnd"/>
+      <w:r>
+        <w:t>的成员和</w:t>
+      </w:r>
+      <w:proofErr w:type="spellStart"/>
       <w:r>
         <w:t>vptr</w:t>
       </w:r>
+      <w:proofErr w:type="spellEnd"/>
       <w:r>
         <w:t>都保留下来，成为一个新的模型。</w:t>
       </w:r>
       <w:r>
         <w:t>这样各个派生类的</w:t>
       </w:r>
+      <w:proofErr w:type="spellStart"/>
       <w:r>
         <w:t>vptr</w:t>
       </w:r>
+      <w:proofErr w:type="spellEnd"/>
       <w:r>
         <w:t>指向自己的虚表，</w:t>
       </w:r>
@@ -950,12 +1216,14 @@
         </w:rPr>
         <w:t>类的虚函数被调用：会在内部转化为类的对象得到</w:t>
       </w:r>
+      <w:proofErr w:type="spellStart"/>
       <w:r>
         <w:rPr>
           <w:rFonts w:hint="eastAsia"/>
         </w:rPr>
         <w:t>vptr</w:t>
       </w:r>
+      <w:proofErr w:type="spellEnd"/>
       <w:r>
         <w:rPr>
           <w:rFonts w:hint="eastAsia"/>
@@ -1032,7 +1300,15 @@
         <w:t>指向成员函数的指针：提取一个成员数据的地址，得到的是在类对象模型中的偏移量，</w:t>
       </w:r>
       <w:r>
-        <w:t>加上类对象的地址就能得到完整的地址。取一个成员函数的地址，得到的是内存中真正的地址，但是也不够完全，需要对象才能调用，需要对象的</w:t>
+        <w:t>加上</w:t>
+      </w:r>
+      <w:proofErr w:type="gramStart"/>
+      <w:r>
+        <w:t>类对象</w:t>
+      </w:r>
+      <w:proofErr w:type="gramEnd"/>
+      <w:r>
+        <w:t>的地址就能得到完整的地址。取一个成员函数的地址，得到的是内存中真正的地址，但是也不够完全，需要对象才能调用，需要对象的</w:t>
       </w:r>
       <w:r>
         <w:t>this</w:t>
@@ -1049,15 +1325,18 @@
         <w:t>函数扩展期间：每一个形式参数都会被对应的实际参数取代，</w:t>
       </w:r>
       <w:r>
-        <w:t>不会有传参过程，而如果由中间表达式或函数会生成临时对象存储中间结果避免重复计算。因此效率高。</w:t>
-      </w:r>
-    </w:p>
-    <w:p>
-      <w:pPr>
-        <w:rPr>
-          <w:rFonts w:hint="eastAsia"/>
-        </w:rPr>
-      </w:pPr>
+        <w:t>不会</w:t>
+      </w:r>
+      <w:proofErr w:type="gramStart"/>
+      <w:r>
+        <w:t>有传参过程</w:t>
+      </w:r>
+      <w:proofErr w:type="gramEnd"/>
+      <w:r>
+        <w:t>，而如果由中间表达式或函数会生成临时对象存储中间结果避免重复计算。因此效率高。</w:t>
+      </w:r>
+    </w:p>
+    <w:p>
       <w:r>
         <w:t>inline</w:t>
       </w:r>
@@ -1074,27 +1353,108 @@
       </w:r>
     </w:p>
     <w:p>
-      <w:pPr>
-        <w:rPr>
-          <w:rFonts w:hint="eastAsia"/>
-        </w:rPr>
-      </w:pPr>
-      <w:r>
-        <w:t>对于抽象类：含有纯虚函数的类，不可能有实例。当该类拥有一个数据成员时，还是需要有一个显式的构造函数，否则它的派生类的这个数据成员将无法决定初值，一般来说，数据成员的初始化应该在构造函数或者在成员函数中。否则会失去封装性</w:t>
-      </w:r>
-    </w:p>
-    <w:p>
-      <w:r>
-        <w:rPr>
-          <w:rFonts w:hint="eastAsia"/>
-        </w:rPr>
-        <w:t>纯虚析构函数：继承关系中的每一个类都必须定义它，因为每一个派生类析构函数都会被编译</w:t>
-      </w:r>
-      <w:r>
-        <w:rPr>
-          <w:rFonts w:hint="eastAsia"/>
-        </w:rPr>
-        <w:t>器加以扩张，以静态方式调用每一个虚基类和上一层基类的析构函数，如果缺乏任何一个基类析构函数，就会链接失败。</w:t>
+      <w:r>
+        <w:t>对于抽象类：</w:t>
+      </w:r>
+      <w:proofErr w:type="gramStart"/>
+      <w:r>
+        <w:t>含有纯虚函数</w:t>
+      </w:r>
+      <w:proofErr w:type="gramEnd"/>
+      <w:r>
+        <w:t>的类，不可能有实例。当该类拥有一个数据成员时，还是需要有一个显式的构造函数，否则它的派生类的这个数据成员将无法决定初值，一般来说，数据成员的初始化应该在构造函数或者在成员函数中。否则会失去封装性</w:t>
+      </w:r>
+    </w:p>
+    <w:p>
+      <w:proofErr w:type="gramStart"/>
+      <w:r>
+        <w:rPr>
+          <w:rFonts w:hint="eastAsia"/>
+        </w:rPr>
+        <w:t>纯虚析构</w:t>
+      </w:r>
+      <w:proofErr w:type="gramEnd"/>
+      <w:r>
+        <w:rPr>
+          <w:rFonts w:hint="eastAsia"/>
+        </w:rPr>
+        <w:t>函数：继承关系中的每</w:t>
+      </w:r>
+      <w:proofErr w:type="gramStart"/>
+      <w:r>
+        <w:rPr>
+          <w:rFonts w:hint="eastAsia"/>
+        </w:rPr>
+        <w:t>一个类都必须</w:t>
+      </w:r>
+      <w:proofErr w:type="gramEnd"/>
+      <w:r>
+        <w:rPr>
+          <w:rFonts w:hint="eastAsia"/>
+        </w:rPr>
+        <w:t>定义它，因为每一个派生</w:t>
+      </w:r>
+      <w:proofErr w:type="gramStart"/>
+      <w:r>
+        <w:rPr>
+          <w:rFonts w:hint="eastAsia"/>
+        </w:rPr>
+        <w:t>类析构</w:t>
+      </w:r>
+      <w:proofErr w:type="gramEnd"/>
+      <w:r>
+        <w:rPr>
+          <w:rFonts w:hint="eastAsia"/>
+        </w:rPr>
+        <w:t>函数都会被编译</w:t>
+      </w:r>
+      <w:r>
+        <w:rPr>
+          <w:rFonts w:hint="eastAsia"/>
+        </w:rPr>
+        <w:t>器加以扩张，以静态方式调用每一个</w:t>
+      </w:r>
+      <w:proofErr w:type="gramStart"/>
+      <w:r>
+        <w:rPr>
+          <w:rFonts w:hint="eastAsia"/>
+        </w:rPr>
+        <w:t>虚基类</w:t>
+      </w:r>
+      <w:proofErr w:type="gramEnd"/>
+      <w:r>
+        <w:rPr>
+          <w:rFonts w:hint="eastAsia"/>
+        </w:rPr>
+        <w:t>和上一层</w:t>
+      </w:r>
+      <w:proofErr w:type="gramStart"/>
+      <w:r>
+        <w:rPr>
+          <w:rFonts w:hint="eastAsia"/>
+        </w:rPr>
+        <w:t>基类的析构</w:t>
+      </w:r>
+      <w:proofErr w:type="gramEnd"/>
+      <w:r>
+        <w:rPr>
+          <w:rFonts w:hint="eastAsia"/>
+        </w:rPr>
+        <w:t>函数，如果缺乏任何一个</w:t>
+      </w:r>
+      <w:proofErr w:type="gramStart"/>
+      <w:r>
+        <w:rPr>
+          <w:rFonts w:hint="eastAsia"/>
+        </w:rPr>
+        <w:t>基类析构</w:t>
+      </w:r>
+      <w:proofErr w:type="gramEnd"/>
+      <w:r>
+        <w:rPr>
+          <w:rFonts w:hint="eastAsia"/>
+        </w:rPr>
+        <w:t>函数，就会链接失败。</w:t>
       </w:r>
     </w:p>
     <w:p>
@@ -1110,7 +1470,15 @@
         <w:t>const</w:t>
       </w:r>
       <w:r>
-        <w:t>的使用：如果派生类一定要修改一个数据成员时，</w:t>
+        <w:t>的使用：如果派生</w:t>
+      </w:r>
+      <w:proofErr w:type="gramStart"/>
+      <w:r>
+        <w:t>类一定</w:t>
+      </w:r>
+      <w:proofErr w:type="gramEnd"/>
+      <w:r>
+        <w:t>要修改一个数据成员时，</w:t>
       </w:r>
       <w:r>
         <w:t>const</w:t>
@@ -1124,7 +1492,31 @@
     </w:p>
     <w:p>
       <w:r>
-        <w:t>抽象类声明：有至少一个纯虚函数，析构函数不要是纯虚的，纯虚函数不要用</w:t>
+        <w:t>抽象类声明：有至少</w:t>
+      </w:r>
+      <w:proofErr w:type="gramStart"/>
+      <w:r>
+        <w:t>一个纯虚函数</w:t>
+      </w:r>
+      <w:proofErr w:type="gramEnd"/>
+      <w:r>
+        <w:t>，</w:t>
+      </w:r>
+      <w:proofErr w:type="gramStart"/>
+      <w:r>
+        <w:t>析构函数不要是纯虚的</w:t>
+      </w:r>
+      <w:proofErr w:type="gramEnd"/>
+      <w:r>
+        <w:t>，</w:t>
+      </w:r>
+      <w:proofErr w:type="gramStart"/>
+      <w:r>
+        <w:t>纯虚函数</w:t>
+      </w:r>
+      <w:proofErr w:type="gramEnd"/>
+      <w:r>
+        <w:t>不要用</w:t>
       </w:r>
       <w:r>
         <w:t>const</w:t>
@@ -1162,7 +1554,15 @@
         <w:t>exit</w:t>
       </w:r>
       <w:r>
-        <w:t>时调用析构函数，而</w:t>
+        <w:t>时</w:t>
+      </w:r>
+      <w:proofErr w:type="gramStart"/>
+      <w:r>
+        <w:t>调用析构函数</w:t>
+      </w:r>
+      <w:proofErr w:type="gramEnd"/>
+      <w:r>
+        <w:t>，而</w:t>
       </w:r>
       <w:r>
         <w:t>new</w:t>
@@ -1184,14 +1584,30 @@
       </w:r>
     </w:p>
     <w:p>
-      <w:pPr>
-        <w:rPr>
-          <w:rFonts w:hint="eastAsia"/>
-        </w:rPr>
-      </w:pPr>
-      <w:r>
-        <w:t>构造函数和析构函数在继承中，派生类产生对象时从最顶层的基类调用构造函数，销毁对象时从派生类调用析构函数</w:t>
-      </w:r>
+      <w:r>
+        <w:t>构造函数和</w:t>
+      </w:r>
+      <w:proofErr w:type="gramStart"/>
+      <w:r>
+        <w:t>析构</w:t>
+      </w:r>
+      <w:proofErr w:type="gramEnd"/>
+      <w:r>
+        <w:t>函数在继承中，派生类产生对象时从最顶层的</w:t>
+      </w:r>
+      <w:proofErr w:type="gramStart"/>
+      <w:r>
+        <w:t>基类调用</w:t>
+      </w:r>
+      <w:proofErr w:type="gramEnd"/>
+      <w:r>
+        <w:t>构造函数，销毁对象时从派生类</w:t>
+      </w:r>
+      <w:proofErr w:type="gramStart"/>
+      <w:r>
+        <w:t>调用析构函数</w:t>
+      </w:r>
+      <w:proofErr w:type="gramEnd"/>
     </w:p>
     <w:p>
       <w:r>
@@ -1214,11 +1630,6 @@
       </w:r>
     </w:p>
     <w:p>
-      <w:pPr>
-        <w:rPr>
-          <w:rFonts w:hint="eastAsia"/>
-        </w:rPr>
-      </w:pPr>
       <w:r>
         <w:t>C++</w:t>
       </w:r>
@@ -1233,12 +1644,124 @@
       </w:r>
       <w:r>
         <w:t>会发生</w:t>
+      </w:r>
+      <w:r>
+        <w:t>一些转换</w:t>
+      </w:r>
+    </w:p>
+    <w:p>
+      <w:r>
+        <w:rPr>
+          <w:rFonts w:hint="eastAsia"/>
+        </w:rPr>
+        <w:t>对象的构造和</w:t>
+      </w:r>
+      <w:proofErr w:type="gramStart"/>
+      <w:r>
+        <w:rPr>
+          <w:rFonts w:hint="eastAsia"/>
+        </w:rPr>
+        <w:t>析构</w:t>
+      </w:r>
+      <w:proofErr w:type="gramEnd"/>
+      <w:r>
+        <w:rPr>
+          <w:rFonts w:hint="eastAsia"/>
+        </w:rPr>
+        <w:t>：</w:t>
+      </w:r>
+      <w:proofErr w:type="gramStart"/>
+      <w:r>
+        <w:rPr>
+          <w:rFonts w:hint="eastAsia"/>
+        </w:rPr>
+        <w:t>析构必须</w:t>
+      </w:r>
+      <w:proofErr w:type="gramEnd"/>
+      <w:r>
+        <w:rPr>
+          <w:rFonts w:hint="eastAsia"/>
+        </w:rPr>
+        <w:t>在每一个离开点执行</w:t>
+      </w:r>
+    </w:p>
+    <w:p>
+      <w:r>
+        <w:rPr>
+          <w:rFonts w:hint="eastAsia"/>
+        </w:rPr>
+        <w:t>new</w:t>
+      </w:r>
+      <w:r>
+        <w:rPr>
+          <w:rFonts w:hint="eastAsia"/>
+        </w:rPr>
+        <w:t>：用</w:t>
+      </w:r>
+      <w:r>
+        <w:rPr>
+          <w:rFonts w:hint="eastAsia"/>
+        </w:rPr>
+        <w:t>c</w:t>
+      </w:r>
+      <w:r>
+        <w:rPr>
+          <w:rFonts w:hint="eastAsia"/>
+        </w:rPr>
+        <w:t>的</w:t>
+      </w:r>
+      <w:r>
+        <w:rPr>
+          <w:rFonts w:hint="eastAsia"/>
+        </w:rPr>
+        <w:t>malloc</w:t>
+      </w:r>
+      <w:r>
+        <w:rPr>
+          <w:rFonts w:hint="eastAsia"/>
+        </w:rPr>
+        <w:t>来实现的，先分配对象，然后给值</w:t>
+      </w:r>
+    </w:p>
+    <w:p>
+      <w:r>
+        <w:rPr>
+          <w:rFonts w:hint="eastAsia"/>
+        </w:rPr>
+        <w:t>delete</w:t>
+      </w:r>
+      <w:r>
+        <w:rPr>
+          <w:rFonts w:hint="eastAsia"/>
+        </w:rPr>
+        <w:t>：总是用</w:t>
+      </w:r>
+      <w:r>
+        <w:rPr>
+          <w:rFonts w:hint="eastAsia"/>
+        </w:rPr>
+        <w:t>c</w:t>
+      </w:r>
+      <w:r>
+        <w:rPr>
+          <w:rFonts w:hint="eastAsia"/>
+        </w:rPr>
+        <w:t>的</w:t>
+      </w:r>
+      <w:r>
+        <w:rPr>
+          <w:rFonts w:hint="eastAsia"/>
+        </w:rPr>
+        <w:t>free</w:t>
+      </w:r>
+      <w:r>
+        <w:rPr>
+          <w:rFonts w:hint="eastAsia"/>
+        </w:rPr>
+        <w:t>来实现的</w:t>
       </w:r>
       <w:bookmarkStart w:id="0" w:name="_GoBack"/>
       <w:bookmarkEnd w:id="0"/>
-      <w:r>
-        <w:t>一些转换</w:t>
-      </w:r>
     </w:p>
     <w:p>
       <w:pPr>
@@ -1258,7 +1781,7 @@
 </file>
 
 <file path=word/endnotes.xml><?xml version="1.0" encoding="utf-8"?>
-<w:endnotes xmlns:wpc="http://schemas.microsoft.com/office/word/2010/wordprocessingCanvas" xmlns:mc="http://schemas.openxmlformats.org/markup-compatibility/2006" xmlns:o="urn:schemas-microsoft-com:office:office" xmlns:r="http://schemas.openxmlformats.org/officeDocument/2006/relationships" xmlns:m="http://schemas.openxmlformats.org/officeDocument/2006/math" xmlns:v="urn:schemas-microsoft-com:vml" xmlns:wp14="http://schemas.microsoft.com/office/word/2010/wordprocessingDrawing" xmlns:wp="http://schemas.openxmlformats.org/drawingml/2006/wordprocessingDrawing" xmlns:w10="urn:schemas-microsoft-com:office:word" xmlns:w="http://schemas.openxmlformats.org/wordprocessingml/2006/main" xmlns:w14="http://schemas.microsoft.com/office/word/2010/wordml" xmlns:w15="http://schemas.microsoft.com/office/word/2012/wordml" xmlns:wpg="http://schemas.microsoft.com/office/word/2010/wordprocessingGroup" xmlns:wpi="http://schemas.microsoft.com/office/word/2010/wordprocessingInk" xmlns:wne="http://schemas.microsoft.com/office/word/2006/wordml" xmlns:wps="http://schemas.microsoft.com/office/word/2010/wordprocessingShape" mc:Ignorable="w14 w15 wp14">
+<w:endnotes xmlns:wpc="http://schemas.microsoft.com/office/word/2010/wordprocessingCanvas" xmlns:cx="http://schemas.microsoft.com/office/drawing/2014/chartex" xmlns:cx1="http://schemas.microsoft.com/office/drawing/2015/9/8/chartex" xmlns:cx2="http://schemas.microsoft.com/office/drawing/2015/10/21/chartex" xmlns:cx3="http://schemas.microsoft.com/office/drawing/2016/5/9/chartex" xmlns:cx4="http://schemas.microsoft.com/office/drawing/2016/5/10/chartex" xmlns:cx5="http://schemas.microsoft.com/office/drawing/2016/5/11/chartex" xmlns:cx6="http://schemas.microsoft.com/office/drawing/2016/5/12/chartex" xmlns:cx7="http://schemas.microsoft.com/office/drawing/2016/5/13/chartex" xmlns:cx8="http://schemas.microsoft.com/office/drawing/2016/5/14/chartex" xmlns:mc="http://schemas.openxmlformats.org/markup-compatibility/2006" xmlns:aink="http://schemas.microsoft.com/office/drawing/2016/ink" xmlns:am3d="http://schemas.microsoft.com/office/drawing/2017/model3d" xmlns:o="urn:schemas-microsoft-com:office:office" xmlns:r="http://schemas.openxmlformats.org/officeDocument/2006/relationships" xmlns:m="http://schemas.openxmlformats.org/officeDocument/2006/math" xmlns:v="urn:schemas-microsoft-com:vml" xmlns:wp14="http://schemas.microsoft.com/office/word/2010/wordprocessingDrawing" xmlns:wp="http://schemas.openxmlformats.org/drawingml/2006/wordprocessingDrawing" xmlns:w10="urn:schemas-microsoft-com:office:word" xmlns:w="http://schemas.openxmlformats.org/wordprocessingml/2006/main" xmlns:w14="http://schemas.microsoft.com/office/word/2010/wordml" xmlns:w15="http://schemas.microsoft.com/office/word/2012/wordml" xmlns:w16cid="http://schemas.microsoft.com/office/word/2016/wordml/cid" xmlns:w16se="http://schemas.microsoft.com/office/word/2015/wordml/symex" xmlns:wpg="http://schemas.microsoft.com/office/word/2010/wordprocessingGroup" xmlns:wpi="http://schemas.microsoft.com/office/word/2010/wordprocessingInk" xmlns:wne="http://schemas.microsoft.com/office/word/2006/wordml" xmlns:wps="http://schemas.microsoft.com/office/word/2010/wordprocessingShape" mc:Ignorable="w14 w15 w16se w16cid wp14">
   <w:endnote w:type="separator" w:id="-1">
     <w:p>
       <w:r>
@@ -1277,7 +1800,7 @@
 </file>
 
 <file path=word/footnotes.xml><?xml version="1.0" encoding="utf-8"?>
-<w:footnotes xmlns:wpc="http://schemas.microsoft.com/office/word/2010/wordprocessingCanvas" xmlns:mc="http://schemas.openxmlformats.org/markup-compatibility/2006" xmlns:o="urn:schemas-microsoft-com:office:office" xmlns:r="http://schemas.openxmlformats.org/officeDocument/2006/relationships" xmlns:m="http://schemas.openxmlformats.org/officeDocument/2006/math" xmlns:v="urn:schemas-microsoft-com:vml" xmlns:wp14="http://schemas.microsoft.com/office/word/2010/wordprocessingDrawing" xmlns:wp="http://schemas.openxmlformats.org/drawingml/2006/wordprocessingDrawing" xmlns:w10="urn:schemas-microsoft-com:office:word" xmlns:w="http://schemas.openxmlformats.org/wordprocessingml/2006/main" xmlns:w14="http://schemas.microsoft.com/office/word/2010/wordml" xmlns:w15="http://schemas.microsoft.com/office/word/2012/wordml" xmlns:wpg="http://schemas.microsoft.com/office/word/2010/wordprocessingGroup" xmlns:wpi="http://schemas.microsoft.com/office/word/2010/wordprocessingInk" xmlns:wne="http://schemas.microsoft.com/office/word/2006/wordml" xmlns:wps="http://schemas.microsoft.com/office/word/2010/wordprocessingShape" mc:Ignorable="w14 w15 wp14">
+<w:footnotes xmlns:wpc="http://schemas.microsoft.com/office/word/2010/wordprocessingCanvas" xmlns:cx="http://schemas.microsoft.com/office/drawing/2014/chartex" xmlns:cx1="http://schemas.microsoft.com/office/drawing/2015/9/8/chartex" xmlns:cx2="http://schemas.microsoft.com/office/drawing/2015/10/21/chartex" xmlns:cx3="http://schemas.microsoft.com/office/drawing/2016/5/9/chartex" xmlns:cx4="http://schemas.microsoft.com/office/drawing/2016/5/10/chartex" xmlns:cx5="http://schemas.microsoft.com/office/drawing/2016/5/11/chartex" xmlns:cx6="http://schemas.microsoft.com/office/drawing/2016/5/12/chartex" xmlns:cx7="http://schemas.microsoft.com/office/drawing/2016/5/13/chartex" xmlns:cx8="http://schemas.microsoft.com/office/drawing/2016/5/14/chartex" xmlns:mc="http://schemas.openxmlformats.org/markup-compatibility/2006" xmlns:aink="http://schemas.microsoft.com/office/drawing/2016/ink" xmlns:am3d="http://schemas.microsoft.com/office/drawing/2017/model3d" xmlns:o="urn:schemas-microsoft-com:office:office" xmlns:r="http://schemas.openxmlformats.org/officeDocument/2006/relationships" xmlns:m="http://schemas.openxmlformats.org/officeDocument/2006/math" xmlns:v="urn:schemas-microsoft-com:vml" xmlns:wp14="http://schemas.microsoft.com/office/word/2010/wordprocessingDrawing" xmlns:wp="http://schemas.openxmlformats.org/drawingml/2006/wordprocessingDrawing" xmlns:w10="urn:schemas-microsoft-com:office:word" xmlns:w="http://schemas.openxmlformats.org/wordprocessingml/2006/main" xmlns:w14="http://schemas.microsoft.com/office/word/2010/wordml" xmlns:w15="http://schemas.microsoft.com/office/word/2012/wordml" xmlns:w16cid="http://schemas.microsoft.com/office/word/2016/wordml/cid" xmlns:w16se="http://schemas.microsoft.com/office/word/2015/wordml/symex" xmlns:wpg="http://schemas.microsoft.com/office/word/2010/wordprocessingGroup" xmlns:wpi="http://schemas.microsoft.com/office/word/2010/wordprocessingInk" xmlns:wne="http://schemas.microsoft.com/office/word/2006/wordml" xmlns:wps="http://schemas.microsoft.com/office/word/2010/wordprocessingShape" mc:Ignorable="w14 w15 w16se w16cid wp14">
   <w:footnote w:type="separator" w:id="-1">
     <w:p>
       <w:r>
@@ -1296,7 +1819,7 @@
 </file>
 
 <file path=word/styles.xml><?xml version="1.0" encoding="utf-8"?>
-<w:styles xmlns:mc="http://schemas.openxmlformats.org/markup-compatibility/2006" xmlns:r="http://schemas.openxmlformats.org/officeDocument/2006/relationships" xmlns:w="http://schemas.openxmlformats.org/wordprocessingml/2006/main" xmlns:w14="http://schemas.microsoft.com/office/word/2010/wordml" xmlns:w15="http://schemas.microsoft.com/office/word/2012/wordml" mc:Ignorable="w14 w15">
+<w:styles xmlns:mc="http://schemas.openxmlformats.org/markup-compatibility/2006" xmlns:r="http://schemas.openxmlformats.org/officeDocument/2006/relationships" xmlns:w="http://schemas.openxmlformats.org/wordprocessingml/2006/main" xmlns:w14="http://schemas.microsoft.com/office/word/2010/wordml" xmlns:w15="http://schemas.microsoft.com/office/word/2012/wordml" xmlns:w16cid="http://schemas.microsoft.com/office/word/2016/wordml/cid" xmlns:w16se="http://schemas.microsoft.com/office/word/2015/wordml/symex" mc:Ignorable="w14 w15 w16se w16cid">
   <w:docDefaults>
     <w:rPrDefault>
       <w:rPr>
@@ -1309,7 +1832,7 @@
     </w:rPrDefault>
     <w:pPrDefault/>
   </w:docDefaults>
-  <w:latentStyles w:defLockedState="0" w:defUIPriority="99" w:defSemiHidden="0" w:defUnhideWhenUsed="0" w:defQFormat="0" w:count="371">
+  <w:latentStyles w:defLockedState="0" w:defUIPriority="99" w:defSemiHidden="0" w:defUnhideWhenUsed="0" w:defQFormat="0" w:count="375">
     <w:lsdException w:name="Normal" w:uiPriority="0" w:qFormat="1"/>
     <w:lsdException w:name="heading 1" w:uiPriority="9" w:qFormat="1"/>
     <w:lsdException w:name="heading 2" w:semiHidden="1" w:uiPriority="9" w:unhideWhenUsed="1" w:qFormat="1"/>
@@ -1415,7 +1938,6 @@
     <w:lsdException w:name="HTML Sample" w:semiHidden="1" w:unhideWhenUsed="1"/>
     <w:lsdException w:name="HTML Typewriter" w:semiHidden="1" w:unhideWhenUsed="1"/>
     <w:lsdException w:name="HTML Variable" w:semiHidden="1" w:unhideWhenUsed="1"/>
-    <w:lsdException w:name="Normal Table" w:semiHidden="1" w:unhideWhenUsed="1"/>
     <w:lsdException w:name="annotation subject" w:semiHidden="1" w:unhideWhenUsed="1"/>
     <w:lsdException w:name="No List" w:semiHidden="1" w:unhideWhenUsed="1"/>
     <w:lsdException w:name="Outline List 1" w:semiHidden="1" w:unhideWhenUsed="1"/>
@@ -1459,10 +1981,8 @@
     <w:lsdException w:name="Table Elegant" w:semiHidden="1" w:unhideWhenUsed="1"/>
     <w:lsdException w:name="Table Professional" w:semiHidden="1" w:unhideWhenUsed="1"/>
     <w:lsdException w:name="Table Subtle 1" w:semiHidden="1" w:unhideWhenUsed="1"/>
-    <w:lsdException w:name="Table Subtle 2" w:semiHidden="1" w:unhideWhenUsed="1"/>
     <w:lsdException w:name="Table Web 1" w:semiHidden="1" w:unhideWhenUsed="1"/>
     <w:lsdException w:name="Table Web 2" w:semiHidden="1" w:unhideWhenUsed="1"/>
-    <w:lsdException w:name="Table Web 3" w:semiHidden="1" w:unhideWhenUsed="1"/>
     <w:lsdException w:name="Balloon Text" w:semiHidden="1" w:unhideWhenUsed="1"/>
     <w:lsdException w:name="Table Grid" w:uiPriority="39"/>
     <w:lsdException w:name="Table Theme" w:semiHidden="1" w:unhideWhenUsed="1"/>
@@ -1681,6 +2201,10 @@
     <w:lsdException w:name="List Table 5 Dark Accent 6" w:uiPriority="50"/>
     <w:lsdException w:name="List Table 6 Colorful Accent 6" w:uiPriority="51"/>
     <w:lsdException w:name="List Table 7 Colorful Accent 6" w:uiPriority="52"/>
+    <w:lsdException w:name="Mention" w:semiHidden="1" w:unhideWhenUsed="1"/>
+    <w:lsdException w:name="Smart Hyperlink" w:semiHidden="1" w:unhideWhenUsed="1"/>
+    <w:lsdException w:name="Hashtag" w:semiHidden="1" w:unhideWhenUsed="1"/>
+    <w:lsdException w:name="Unresolved Mention" w:semiHidden="1" w:unhideWhenUsed="1"/>
   </w:latentStyles>
   <w:style w:type="paragraph" w:default="1" w:styleId="a">
     <w:name w:val="Normal"/>
@@ -1720,7 +2244,7 @@
   <w:style w:type="paragraph" w:styleId="a3">
     <w:name w:val="header"/>
     <w:basedOn w:val="a"/>
-    <w:link w:val="Char"/>
+    <w:link w:val="a4"/>
     <w:uiPriority w:val="99"/>
     <w:unhideWhenUsed/>
     <w:rsid w:val="00772BD7"/>
@@ -1740,8 +2264,8 @@
       <w:szCs w:val="18"/>
     </w:rPr>
   </w:style>
-  <w:style w:type="character" w:customStyle="1" w:styleId="Char">
-    <w:name w:val="页眉 Char"/>
+  <w:style w:type="character" w:customStyle="1" w:styleId="a4">
+    <w:name w:val="页眉 字符"/>
     <w:basedOn w:val="a0"/>
     <w:link w:val="a3"/>
     <w:uiPriority w:val="99"/>
@@ -1751,10 +2275,10 @@
       <w:szCs w:val="18"/>
     </w:rPr>
   </w:style>
-  <w:style w:type="paragraph" w:styleId="a4">
+  <w:style w:type="paragraph" w:styleId="a5">
     <w:name w:val="footer"/>
     <w:basedOn w:val="a"/>
-    <w:link w:val="Char0"/>
+    <w:link w:val="a6"/>
     <w:uiPriority w:val="99"/>
     <w:unhideWhenUsed/>
     <w:rsid w:val="00772BD7"/>
@@ -1771,10 +2295,10 @@
       <w:szCs w:val="18"/>
     </w:rPr>
   </w:style>
-  <w:style w:type="character" w:customStyle="1" w:styleId="Char0">
-    <w:name w:val="页脚 Char"/>
+  <w:style w:type="character" w:customStyle="1" w:styleId="a6">
+    <w:name w:val="页脚 字符"/>
     <w:basedOn w:val="a0"/>
-    <w:link w:val="a4"/>
+    <w:link w:val="a5"/>
     <w:uiPriority w:val="99"/>
     <w:rsid w:val="00772BD7"/>
     <w:rPr>

</xml_diff>